<commit_message>
Setting up Test that needed to be implemented
</commit_message>
<xml_diff>
--- a/Documentation/Websecurity Report.docx
+++ b/Documentation/Websecurity Report.docx
@@ -5,6 +5,7 @@
     <w:sdt>
       <w:sdtPr>
         <w:rPr>
+          <w:rFonts w:eastAsiaTheme="minorHAnsi"/>
           <w:color w:val="4472C4" w:themeColor="accent1"/>
         </w:rPr>
         <w:id w:val="615724051"/>
@@ -15,7 +16,6 @@
       </w:sdtPr>
       <w:sdtEndPr>
         <w:rPr>
-          <w:rFonts w:eastAsiaTheme="minorHAnsi"/>
           <w:color w:val="auto"/>
         </w:rPr>
       </w:sdtEndPr>
@@ -563,6 +563,12 @@
     </w:sdt>
     <w:sdt>
       <w:sdtPr>
+        <w:rPr>
+          <w:rFonts w:asciiTheme="minorHAnsi" w:eastAsiaTheme="minorHAnsi" w:hAnsiTheme="minorHAnsi" w:cstheme="minorBidi"/>
+          <w:color w:val="auto"/>
+          <w:sz w:val="22"/>
+          <w:szCs w:val="22"/>
+        </w:rPr>
         <w:id w:val="-1911609175"/>
         <w:docPartObj>
           <w:docPartGallery w:val="Table of Contents"/>
@@ -571,13 +577,9 @@
       </w:sdtPr>
       <w:sdtEndPr>
         <w:rPr>
-          <w:rFonts w:asciiTheme="minorHAnsi" w:eastAsiaTheme="minorHAnsi" w:hAnsiTheme="minorHAnsi" w:cstheme="minorBidi"/>
           <w:b/>
           <w:bCs/>
           <w:noProof/>
-          <w:color w:val="auto"/>
-          <w:sz w:val="22"/>
-          <w:szCs w:val="22"/>
         </w:rPr>
       </w:sdtEndPr>
       <w:sdtContent>
@@ -609,7 +611,7 @@
           <w:r>
             <w:fldChar w:fldCharType="separate"/>
           </w:r>
-          <w:hyperlink w:anchor="_Toc122106279" w:history="1">
+          <w:hyperlink w:anchor="_Toc122688355" w:history="1">
             <w:r>
               <w:rPr>
                 <w:rStyle w:val="Hyperlink"/>
@@ -636,7 +638,7 @@
                 <w:noProof/>
                 <w:webHidden/>
               </w:rPr>
-              <w:instrText xml:space="preserve"> PAGEREF _Toc122106279 \h </w:instrText>
+              <w:instrText xml:space="preserve"> PAGEREF _Toc122688355 \h </w:instrText>
             </w:r>
             <w:r>
               <w:rPr>
@@ -678,7 +680,7 @@
               <w:noProof/>
             </w:rPr>
           </w:pPr>
-          <w:hyperlink w:anchor="_Toc122106280" w:history="1">
+          <w:hyperlink w:anchor="_Toc122688356" w:history="1">
             <w:r>
               <w:rPr>
                 <w:rStyle w:val="Hyperlink"/>
@@ -705,7 +707,7 @@
                 <w:noProof/>
                 <w:webHidden/>
               </w:rPr>
-              <w:instrText xml:space="preserve"> PAGEREF _Toc122106280 \h </w:instrText>
+              <w:instrText xml:space="preserve"> PAGEREF _Toc122688356 \h </w:instrText>
             </w:r>
             <w:r>
               <w:rPr>
@@ -747,7 +749,7 @@
               <w:noProof/>
             </w:rPr>
           </w:pPr>
-          <w:hyperlink w:anchor="_Toc122106281" w:history="1">
+          <w:hyperlink w:anchor="_Toc122688357" w:history="1">
             <w:r>
               <w:rPr>
                 <w:rStyle w:val="Hyperlink"/>
@@ -774,7 +776,7 @@
                 <w:noProof/>
                 <w:webHidden/>
               </w:rPr>
-              <w:instrText xml:space="preserve"> PAGEREF _Toc122106281 \h </w:instrText>
+              <w:instrText xml:space="preserve"> PAGEREF _Toc122688357 \h </w:instrText>
             </w:r>
             <w:r>
               <w:rPr>
@@ -816,7 +818,7 @@
               <w:noProof/>
             </w:rPr>
           </w:pPr>
-          <w:hyperlink w:anchor="_Toc122106282" w:history="1">
+          <w:hyperlink w:anchor="_Toc122688358" w:history="1">
             <w:r>
               <w:rPr>
                 <w:rStyle w:val="Hyperlink"/>
@@ -843,7 +845,7 @@
                 <w:noProof/>
                 <w:webHidden/>
               </w:rPr>
-              <w:instrText xml:space="preserve"> PAGEREF _Toc122106282 \h </w:instrText>
+              <w:instrText xml:space="preserve"> PAGEREF _Toc122688358 \h </w:instrText>
             </w:r>
             <w:r>
               <w:rPr>
@@ -885,7 +887,7 @@
               <w:noProof/>
             </w:rPr>
           </w:pPr>
-          <w:hyperlink w:anchor="_Toc122106283" w:history="1">
+          <w:hyperlink w:anchor="_Toc122688359" w:history="1">
             <w:r>
               <w:rPr>
                 <w:rStyle w:val="Hyperlink"/>
@@ -912,7 +914,7 @@
                 <w:noProof/>
                 <w:webHidden/>
               </w:rPr>
-              <w:instrText xml:space="preserve"> PAGEREF _Toc122106283 \h </w:instrText>
+              <w:instrText xml:space="preserve"> PAGEREF _Toc122688359 \h </w:instrText>
             </w:r>
             <w:r>
               <w:rPr>
@@ -954,7 +956,7 @@
               <w:noProof/>
             </w:rPr>
           </w:pPr>
-          <w:hyperlink w:anchor="_Toc122106284" w:history="1">
+          <w:hyperlink w:anchor="_Toc122688360" w:history="1">
             <w:r>
               <w:rPr>
                 <w:rStyle w:val="Hyperlink"/>
@@ -981,7 +983,7 @@
                 <w:noProof/>
                 <w:webHidden/>
               </w:rPr>
-              <w:instrText xml:space="preserve"> PAGEREF _Toc122106284 \h </w:instrText>
+              <w:instrText xml:space="preserve"> PAGEREF _Toc122688360 \h </w:instrText>
             </w:r>
             <w:r>
               <w:rPr>
@@ -1023,7 +1025,7 @@
               <w:noProof/>
             </w:rPr>
           </w:pPr>
-          <w:hyperlink w:anchor="_Toc122106285" w:history="1">
+          <w:hyperlink w:anchor="_Toc122688361" w:history="1">
             <w:r>
               <w:rPr>
                 <w:rStyle w:val="Hyperlink"/>
@@ -1050,7 +1052,7 @@
                 <w:noProof/>
                 <w:webHidden/>
               </w:rPr>
-              <w:instrText xml:space="preserve"> PAGEREF _Toc122106285 \h </w:instrText>
+              <w:instrText xml:space="preserve"> PAGEREF _Toc122688361 \h </w:instrText>
             </w:r>
             <w:r>
               <w:rPr>
@@ -1092,7 +1094,7 @@
               <w:noProof/>
             </w:rPr>
           </w:pPr>
-          <w:hyperlink w:anchor="_Toc122106286" w:history="1">
+          <w:hyperlink w:anchor="_Toc122688362" w:history="1">
             <w:r>
               <w:rPr>
                 <w:rStyle w:val="Hyperlink"/>
@@ -1119,7 +1121,7 @@
                 <w:noProof/>
                 <w:webHidden/>
               </w:rPr>
-              <w:instrText xml:space="preserve"> PAGEREF _Toc122106286 \h </w:instrText>
+              <w:instrText xml:space="preserve"> PAGEREF _Toc122688362 \h </w:instrText>
             </w:r>
             <w:r>
               <w:rPr>
@@ -1161,7 +1163,7 @@
               <w:noProof/>
             </w:rPr>
           </w:pPr>
-          <w:hyperlink w:anchor="_Toc122106287" w:history="1">
+          <w:hyperlink w:anchor="_Toc122688363" w:history="1">
             <w:r>
               <w:rPr>
                 <w:rStyle w:val="Hyperlink"/>
@@ -1188,7 +1190,7 @@
                 <w:noProof/>
                 <w:webHidden/>
               </w:rPr>
-              <w:instrText xml:space="preserve"> PAGEREF _Toc122106287 \h </w:instrText>
+              <w:instrText xml:space="preserve"> PAGEREF _Toc122688363 \h </w:instrText>
             </w:r>
             <w:r>
               <w:rPr>
@@ -1230,7 +1232,7 @@
               <w:noProof/>
             </w:rPr>
           </w:pPr>
-          <w:hyperlink w:anchor="_Toc122106288" w:history="1">
+          <w:hyperlink w:anchor="_Toc122688364" w:history="1">
             <w:r>
               <w:rPr>
                 <w:rStyle w:val="Hyperlink"/>
@@ -1257,7 +1259,7 @@
                 <w:noProof/>
                 <w:webHidden/>
               </w:rPr>
-              <w:instrText xml:space="preserve"> PAGEREF _Toc122106288 \h </w:instrText>
+              <w:instrText xml:space="preserve"> PAGEREF _Toc122688364 \h </w:instrText>
             </w:r>
             <w:r>
               <w:rPr>
@@ -1299,7 +1301,7 @@
               <w:noProof/>
             </w:rPr>
           </w:pPr>
-          <w:hyperlink w:anchor="_Toc122106289" w:history="1">
+          <w:hyperlink w:anchor="_Toc122688365" w:history="1">
             <w:r>
               <w:rPr>
                 <w:rStyle w:val="Hyperlink"/>
@@ -1326,7 +1328,7 @@
                 <w:noProof/>
                 <w:webHidden/>
               </w:rPr>
-              <w:instrText xml:space="preserve"> PAGEREF _Toc122106289 \h </w:instrText>
+              <w:instrText xml:space="preserve"> PAGEREF _Toc122688365 \h </w:instrText>
             </w:r>
             <w:r>
               <w:rPr>
@@ -1368,7 +1370,7 @@
               <w:noProof/>
             </w:rPr>
           </w:pPr>
-          <w:hyperlink w:anchor="_Toc122106290" w:history="1">
+          <w:hyperlink w:anchor="_Toc122688366" w:history="1">
             <w:r>
               <w:rPr>
                 <w:rStyle w:val="Hyperlink"/>
@@ -1395,7 +1397,7 @@
                 <w:noProof/>
                 <w:webHidden/>
               </w:rPr>
-              <w:instrText xml:space="preserve"> PAGEREF _Toc122106290 \h </w:instrText>
+              <w:instrText xml:space="preserve"> PAGEREF _Toc122688366 \h </w:instrText>
             </w:r>
             <w:r>
               <w:rPr>
@@ -1437,7 +1439,7 @@
               <w:noProof/>
             </w:rPr>
           </w:pPr>
-          <w:hyperlink w:anchor="_Toc122106291" w:history="1">
+          <w:hyperlink w:anchor="_Toc122688367" w:history="1">
             <w:r>
               <w:rPr>
                 <w:rStyle w:val="Hyperlink"/>
@@ -1464,7 +1466,7 @@
                 <w:noProof/>
                 <w:webHidden/>
               </w:rPr>
-              <w:instrText xml:space="preserve"> PAGEREF _Toc122106291 \h </w:instrText>
+              <w:instrText xml:space="preserve"> PAGEREF _Toc122688367 \h </w:instrText>
             </w:r>
             <w:r>
               <w:rPr>
@@ -1506,7 +1508,7 @@
               <w:noProof/>
             </w:rPr>
           </w:pPr>
-          <w:hyperlink w:anchor="_Toc122106292" w:history="1">
+          <w:hyperlink w:anchor="_Toc122688368" w:history="1">
             <w:r>
               <w:rPr>
                 <w:rStyle w:val="Hyperlink"/>
@@ -1533,7 +1535,143 @@
                 <w:noProof/>
                 <w:webHidden/>
               </w:rPr>
-              <w:instrText xml:space="preserve"> PAGEREF _Toc122106292 \h </w:instrText>
+              <w:instrText xml:space="preserve"> PAGEREF _Toc122688368 \h </w:instrText>
+            </w:r>
+            <w:r>
+              <w:rPr>
+                <w:noProof/>
+                <w:webHidden/>
+              </w:rPr>
+            </w:r>
+            <w:r>
+              <w:rPr>
+                <w:noProof/>
+                <w:webHidden/>
+              </w:rPr>
+              <w:fldChar w:fldCharType="separate"/>
+            </w:r>
+            <w:r>
+              <w:rPr>
+                <w:noProof/>
+                <w:webHidden/>
+              </w:rPr>
+              <w:t>6</w:t>
+            </w:r>
+            <w:r>
+              <w:rPr>
+                <w:noProof/>
+                <w:webHidden/>
+              </w:rPr>
+              <w:fldChar w:fldCharType="end"/>
+            </w:r>
+          </w:hyperlink>
+        </w:p>
+        <w:p>
+          <w:pPr>
+            <w:pStyle w:val="TOC3"/>
+            <w:tabs>
+              <w:tab w:val="right" w:leader="dot" w:pos="9350"/>
+            </w:tabs>
+            <w:rPr>
+              <w:noProof/>
+            </w:rPr>
+          </w:pPr>
+          <w:hyperlink w:anchor="_Toc122688369" w:history="1">
+            <w:r>
+              <w:rPr>
+                <w:rStyle w:val="Hyperlink"/>
+                <w:noProof/>
+              </w:rPr>
+              <w:t>Tops:</w:t>
+            </w:r>
+            <w:r>
+              <w:rPr>
+                <w:noProof/>
+                <w:webHidden/>
+              </w:rPr>
+              <w:tab/>
+            </w:r>
+            <w:r>
+              <w:rPr>
+                <w:noProof/>
+                <w:webHidden/>
+              </w:rPr>
+              <w:fldChar w:fldCharType="begin"/>
+            </w:r>
+            <w:r>
+              <w:rPr>
+                <w:noProof/>
+                <w:webHidden/>
+              </w:rPr>
+              <w:instrText xml:space="preserve"> PAGEREF _Toc122688369 \h </w:instrText>
+            </w:r>
+            <w:r>
+              <w:rPr>
+                <w:noProof/>
+                <w:webHidden/>
+              </w:rPr>
+            </w:r>
+            <w:r>
+              <w:rPr>
+                <w:noProof/>
+                <w:webHidden/>
+              </w:rPr>
+              <w:fldChar w:fldCharType="separate"/>
+            </w:r>
+            <w:r>
+              <w:rPr>
+                <w:noProof/>
+                <w:webHidden/>
+              </w:rPr>
+              <w:t>6</w:t>
+            </w:r>
+            <w:r>
+              <w:rPr>
+                <w:noProof/>
+                <w:webHidden/>
+              </w:rPr>
+              <w:fldChar w:fldCharType="end"/>
+            </w:r>
+          </w:hyperlink>
+        </w:p>
+        <w:p>
+          <w:pPr>
+            <w:pStyle w:val="TOC3"/>
+            <w:tabs>
+              <w:tab w:val="right" w:leader="dot" w:pos="9350"/>
+            </w:tabs>
+            <w:rPr>
+              <w:noProof/>
+            </w:rPr>
+          </w:pPr>
+          <w:hyperlink w:anchor="_Toc122688370" w:history="1">
+            <w:r>
+              <w:rPr>
+                <w:rStyle w:val="Hyperlink"/>
+                <w:noProof/>
+              </w:rPr>
+              <w:t>Downs</w:t>
+            </w:r>
+            <w:r>
+              <w:rPr>
+                <w:noProof/>
+                <w:webHidden/>
+              </w:rPr>
+              <w:tab/>
+            </w:r>
+            <w:r>
+              <w:rPr>
+                <w:noProof/>
+                <w:webHidden/>
+              </w:rPr>
+              <w:fldChar w:fldCharType="begin"/>
+            </w:r>
+            <w:r>
+              <w:rPr>
+                <w:noProof/>
+                <w:webHidden/>
+              </w:rPr>
+              <w:instrText xml:space="preserve"> PAGEREF _Toc122688370 \h </w:instrText>
             </w:r>
             <w:r>
               <w:rPr>
@@ -1586,7 +1724,7 @@
       <w:pPr>
         <w:pStyle w:val="Heading1"/>
       </w:pPr>
-      <w:bookmarkStart w:id="0" w:name="_Toc122106279"/>
+      <w:bookmarkStart w:id="0" w:name="_Toc122688355"/>
       <w:r>
         <w:lastRenderedPageBreak/>
         <w:t>OWASP</w:t>
@@ -1595,13 +1733,7 @@
     </w:p>
     <w:p>
       <w:r>
-        <w:t xml:space="preserve">The Open Web Application Security Project is an online community that produces </w:t>
-      </w:r>
-      <w:r>
-        <w:t>freely available</w:t>
-      </w:r>
-      <w:r>
-        <w:t xml:space="preserve"> articles, methodologies, documentation, tools, and technologies in the field of web application security. The OWASP provides free and open resources. It is led by a non-profit called The OWASP Foundation.</w:t>
+        <w:t>The Open Web Application Security Project is an online community that produces freely available articles, methodologies, documentation, tools, and technologies in the field of web application security. The OWASP provides free and open resources. It is led by a non-profit called The OWASP Foundation.</w:t>
       </w:r>
     </w:p>
     <w:p/>
@@ -1609,7 +1741,7 @@
       <w:pPr>
         <w:pStyle w:val="Heading1"/>
       </w:pPr>
-      <w:bookmarkStart w:id="1" w:name="_Toc122106280"/>
+      <w:bookmarkStart w:id="1" w:name="_Toc122688356"/>
       <w:r>
         <w:t>Top 10 OWASP</w:t>
       </w:r>
@@ -1619,7 +1751,7 @@
       <w:pPr>
         <w:pStyle w:val="Heading2"/>
       </w:pPr>
-      <w:bookmarkStart w:id="2" w:name="_Toc122106281"/>
+      <w:bookmarkStart w:id="2" w:name="_Toc122688357"/>
       <w:r>
         <w:t>A01:2021 – Broken Access Control:</w:t>
       </w:r>
@@ -1645,7 +1777,7 @@
           <w:szCs w:val="26"/>
         </w:rPr>
       </w:pPr>
-      <w:bookmarkStart w:id="3" w:name="_Toc122106282"/>
+      <w:bookmarkStart w:id="3" w:name="_Toc122688358"/>
       <w:r>
         <w:rPr>
           <w:rStyle w:val="Heading2Char"/>
@@ -1691,7 +1823,7 @@
       <w:pPr>
         <w:pStyle w:val="Heading2"/>
       </w:pPr>
-      <w:bookmarkStart w:id="4" w:name="_Toc122106283"/>
+      <w:bookmarkStart w:id="4" w:name="_Toc122688359"/>
       <w:r>
         <w:t>A03:2021 – Injection:</w:t>
       </w:r>
@@ -1759,7 +1891,7 @@
       <w:pPr>
         <w:pStyle w:val="Heading2"/>
       </w:pPr>
-      <w:bookmarkStart w:id="5" w:name="_Toc122106284"/>
+      <w:bookmarkStart w:id="5" w:name="_Toc122688360"/>
       <w:r>
         <w:t>A04:2021 – Insecure Design:</w:t>
       </w:r>
@@ -1781,7 +1913,7 @@
       <w:pPr>
         <w:pStyle w:val="Heading2"/>
       </w:pPr>
-      <w:bookmarkStart w:id="6" w:name="_Toc122106285"/>
+      <w:bookmarkStart w:id="6" w:name="_Toc122688361"/>
       <w:r>
         <w:t>A05:2021 – Security Misconfiguration:</w:t>
       </w:r>
@@ -1897,7 +2029,7 @@
       <w:pPr>
         <w:pStyle w:val="Heading2"/>
       </w:pPr>
-      <w:bookmarkStart w:id="7" w:name="_Toc122106286"/>
+      <w:bookmarkStart w:id="7" w:name="_Toc122688362"/>
       <w:r>
         <w:t>A06:2021 – Vulnerable and Outdated Components:</w:t>
       </w:r>
@@ -1917,13 +2049,7 @@
         </w:numPr>
       </w:pPr>
       <w:r>
-        <w:t xml:space="preserve">If you do not know the versions of all </w:t>
-      </w:r>
-      <w:r>
-        <w:t>components,</w:t>
-      </w:r>
-      <w:r>
-        <w:t xml:space="preserve"> you use (both client-side and server-side). This includes components you directly use as well as nested dependencies.</w:t>
+        <w:t>If you do not know the versions of all components, you use (both client-side and server-side). This includes components you directly use as well as nested dependencies.</w:t>
       </w:r>
     </w:p>
     <w:p>
@@ -1947,13 +2073,7 @@
         </w:numPr>
       </w:pPr>
       <w:r>
-        <w:t xml:space="preserve">If you do not scan for vulnerabilities regularly and subscribe to security bulletins related to the </w:t>
-      </w:r>
-      <w:r>
-        <w:t>components,</w:t>
-      </w:r>
-      <w:r>
-        <w:t xml:space="preserve"> you use.</w:t>
+        <w:t>If you do not scan for vulnerabilities regularly and subscribe to security bulletins related to the components, you use.</w:t>
       </w:r>
     </w:p>
     <w:p>
@@ -1996,7 +2116,7 @@
       <w:pPr>
         <w:pStyle w:val="Heading2"/>
       </w:pPr>
-      <w:bookmarkStart w:id="8" w:name="_Toc122106287"/>
+      <w:bookmarkStart w:id="8" w:name="_Toc122688363"/>
       <w:r>
         <w:t>A07:2021 – Identification and Authentication Failures:</w:t>
       </w:r>
@@ -2005,8 +2125,6 @@
     <w:p>
       <w:r>
         <w:tab/>
-      </w:r>
-      <w:r>
         <w:t>Confirmation of the user's identity, authentication, and session management is critical to protect against authentication-related attacks. There may be authentication weaknesses if the application:</w:t>
       </w:r>
     </w:p>
@@ -2123,7 +2241,7 @@
       <w:pPr>
         <w:pStyle w:val="Heading2"/>
       </w:pPr>
-      <w:bookmarkStart w:id="9" w:name="_Toc122106288"/>
+      <w:bookmarkStart w:id="9" w:name="_Toc122688364"/>
       <w:r>
         <w:t>A08:2021 – Software and Data Integrity Failures:</w:t>
       </w:r>
@@ -2141,7 +2259,7 @@
       <w:pPr>
         <w:pStyle w:val="Heading2"/>
       </w:pPr>
-      <w:bookmarkStart w:id="10" w:name="_Toc122106289"/>
+      <w:bookmarkStart w:id="10" w:name="_Toc122688365"/>
       <w:r>
         <w:t>A09:2021 – Security Logging and Monitoring Failures:</w:t>
       </w:r>
@@ -2246,7 +2364,7 @@
       <w:pPr>
         <w:pStyle w:val="Heading2"/>
       </w:pPr>
-      <w:bookmarkStart w:id="11" w:name="_Toc122106290"/>
+      <w:bookmarkStart w:id="11" w:name="_Toc122688366"/>
       <w:r>
         <w:t>A10:2021 – Server-Side Request Forgery (SSRF):</w:t>
       </w:r>
@@ -2258,10 +2376,7 @@
       </w:r>
       <w:r>
         <w:lastRenderedPageBreak/>
-        <w:t>destination</w:t>
-      </w:r>
-      <w:r>
-        <w:t>, even when protected by a firewall, VPN, or another type of network access control list (ACL).</w:t>
+        <w:t>destination, even when protected by a firewall, VPN, or another type of network access control list (ACL).</w:t>
       </w:r>
     </w:p>
     <w:p>
@@ -2273,7 +2388,7 @@
       <w:pPr>
         <w:pStyle w:val="Heading1"/>
       </w:pPr>
-      <w:bookmarkStart w:id="12" w:name="_Toc122106291"/>
+      <w:bookmarkStart w:id="12" w:name="_Toc122688367"/>
       <w:r>
         <w:t>Security Risks Analyze</w:t>
       </w:r>
@@ -2289,8 +2404,8 @@
         <w:gridCol w:w="1740"/>
         <w:gridCol w:w="1315"/>
         <w:gridCol w:w="1260"/>
-        <w:gridCol w:w="1350"/>
-        <w:gridCol w:w="2446"/>
+        <w:gridCol w:w="1260"/>
+        <w:gridCol w:w="2536"/>
         <w:gridCol w:w="1239"/>
       </w:tblGrid>
       <w:tr>
@@ -2338,7 +2453,7 @@
         </w:tc>
         <w:tc>
           <w:tcPr>
-            <w:tcW w:w="1350" w:type="dxa"/>
+            <w:tcW w:w="1260" w:type="dxa"/>
           </w:tcPr>
           <w:p>
             <w:pPr>
@@ -2352,7 +2467,7 @@
         </w:tc>
         <w:tc>
           <w:tcPr>
-            <w:tcW w:w="2446" w:type="dxa"/>
+            <w:tcW w:w="2536" w:type="dxa"/>
           </w:tcPr>
           <w:p>
             <w:pPr>
@@ -2449,7 +2564,7 @@
         </w:tc>
         <w:tc>
           <w:tcPr>
-            <w:tcW w:w="1350" w:type="dxa"/>
+            <w:tcW w:w="1260" w:type="dxa"/>
             <w:shd w:val="clear" w:color="auto" w:fill="92D050"/>
           </w:tcPr>
           <w:p>
@@ -2463,7 +2578,7 @@
         </w:tc>
         <w:tc>
           <w:tcPr>
-            <w:tcW w:w="2446" w:type="dxa"/>
+            <w:tcW w:w="2536" w:type="dxa"/>
           </w:tcPr>
           <w:p>
             <w:pPr>
@@ -2550,7 +2665,7 @@
         </w:tc>
         <w:tc>
           <w:tcPr>
-            <w:tcW w:w="1350" w:type="dxa"/>
+            <w:tcW w:w="1260" w:type="dxa"/>
             <w:shd w:val="clear" w:color="auto" w:fill="92D050"/>
           </w:tcPr>
           <w:p>
@@ -2564,7 +2679,7 @@
         </w:tc>
         <w:tc>
           <w:tcPr>
-            <w:tcW w:w="2446" w:type="dxa"/>
+            <w:tcW w:w="2536" w:type="dxa"/>
           </w:tcPr>
           <w:p>
             <w:pPr>
@@ -2642,7 +2757,7 @@
         </w:tc>
         <w:tc>
           <w:tcPr>
-            <w:tcW w:w="1350" w:type="dxa"/>
+            <w:tcW w:w="1260" w:type="dxa"/>
             <w:shd w:val="clear" w:color="auto" w:fill="92D050"/>
           </w:tcPr>
           <w:p>
@@ -2656,7 +2771,7 @@
         </w:tc>
         <w:tc>
           <w:tcPr>
-            <w:tcW w:w="2446" w:type="dxa"/>
+            <w:tcW w:w="2536" w:type="dxa"/>
           </w:tcPr>
           <w:p>
             <w:pPr>
@@ -2731,7 +2846,7 @@
         </w:tc>
         <w:tc>
           <w:tcPr>
-            <w:tcW w:w="1350" w:type="dxa"/>
+            <w:tcW w:w="1260" w:type="dxa"/>
             <w:shd w:val="clear" w:color="auto" w:fill="FFFF00"/>
           </w:tcPr>
           <w:p>
@@ -2745,7 +2860,7 @@
         </w:tc>
         <w:tc>
           <w:tcPr>
-            <w:tcW w:w="2446" w:type="dxa"/>
+            <w:tcW w:w="2536" w:type="dxa"/>
           </w:tcPr>
           <w:p>
             <w:pPr>
@@ -2823,21 +2938,21 @@
         </w:tc>
         <w:tc>
           <w:tcPr>
-            <w:tcW w:w="1350" w:type="dxa"/>
-            <w:shd w:val="clear" w:color="auto" w:fill="FFFF00"/>
+            <w:tcW w:w="1260" w:type="dxa"/>
+            <w:shd w:val="clear" w:color="auto" w:fill="92D050"/>
           </w:tcPr>
           <w:p>
             <w:pPr>
               <w:cnfStyle w:val="000000100000" w:firstRow="0" w:lastRow="0" w:firstColumn="0" w:lastColumn="0" w:oddVBand="0" w:evenVBand="0" w:oddHBand="1" w:evenHBand="0" w:firstRowFirstColumn="0" w:firstRowLastColumn="0" w:lastRowFirstColumn="0" w:lastRowLastColumn="0"/>
             </w:pPr>
             <w:r>
-              <w:t>Moderate</w:t>
-            </w:r>
-          </w:p>
-        </w:tc>
-        <w:tc>
-          <w:tcPr>
-            <w:tcW w:w="2446" w:type="dxa"/>
+              <w:t>Low</w:t>
+            </w:r>
+          </w:p>
+        </w:tc>
+        <w:tc>
+          <w:tcPr>
+            <w:tcW w:w="2536" w:type="dxa"/>
           </w:tcPr>
           <w:p>
             <w:pPr>
@@ -2915,7 +3030,7 @@
         </w:tc>
         <w:tc>
           <w:tcPr>
-            <w:tcW w:w="1350" w:type="dxa"/>
+            <w:tcW w:w="1260" w:type="dxa"/>
             <w:shd w:val="clear" w:color="auto" w:fill="92D050"/>
           </w:tcPr>
           <w:p>
@@ -2929,7 +3044,7 @@
         </w:tc>
         <w:tc>
           <w:tcPr>
-            <w:tcW w:w="2446" w:type="dxa"/>
+            <w:tcW w:w="2536" w:type="dxa"/>
           </w:tcPr>
           <w:p>
             <w:pPr>
@@ -2949,7 +3064,7 @@
               <w:cnfStyle w:val="000000000000" w:firstRow="0" w:lastRow="0" w:firstColumn="0" w:lastColumn="0" w:oddVBand="0" w:evenVBand="0" w:oddHBand="0" w:evenHBand="0" w:firstRowFirstColumn="0" w:firstRowLastColumn="0" w:lastRowFirstColumn="0" w:lastRowLastColumn="0"/>
             </w:pPr>
             <w:r>
-              <w:t>N/A</w:t>
+              <w:t>Yes</w:t>
             </w:r>
           </w:p>
         </w:tc>
@@ -3007,7 +3122,7 @@
         </w:tc>
         <w:tc>
           <w:tcPr>
-            <w:tcW w:w="1350" w:type="dxa"/>
+            <w:tcW w:w="1260" w:type="dxa"/>
             <w:shd w:val="clear" w:color="auto" w:fill="92D050"/>
           </w:tcPr>
           <w:p>
@@ -3021,7 +3136,7 @@
         </w:tc>
         <w:tc>
           <w:tcPr>
-            <w:tcW w:w="2446" w:type="dxa"/>
+            <w:tcW w:w="2536" w:type="dxa"/>
           </w:tcPr>
           <w:p>
             <w:pPr>
@@ -3090,7 +3205,7 @@
         </w:tc>
         <w:tc>
           <w:tcPr>
-            <w:tcW w:w="1350" w:type="dxa"/>
+            <w:tcW w:w="1260" w:type="dxa"/>
             <w:shd w:val="clear" w:color="auto" w:fill="92D050"/>
           </w:tcPr>
           <w:p>
@@ -3104,7 +3219,7 @@
         </w:tc>
         <w:tc>
           <w:tcPr>
-            <w:tcW w:w="2446" w:type="dxa"/>
+            <w:tcW w:w="2536" w:type="dxa"/>
           </w:tcPr>
           <w:p>
             <w:pPr>
@@ -3190,7 +3305,7 @@
         </w:tc>
         <w:tc>
           <w:tcPr>
-            <w:tcW w:w="1350" w:type="dxa"/>
+            <w:tcW w:w="1260" w:type="dxa"/>
             <w:shd w:val="clear" w:color="auto" w:fill="C00000"/>
           </w:tcPr>
           <w:p>
@@ -3204,7 +3319,7 @@
         </w:tc>
         <w:tc>
           <w:tcPr>
-            <w:tcW w:w="2446" w:type="dxa"/>
+            <w:tcW w:w="2536" w:type="dxa"/>
           </w:tcPr>
           <w:p>
             <w:pPr>
@@ -3296,7 +3411,7 @@
         </w:tc>
         <w:tc>
           <w:tcPr>
-            <w:tcW w:w="1350" w:type="dxa"/>
+            <w:tcW w:w="1260" w:type="dxa"/>
             <w:shd w:val="clear" w:color="auto" w:fill="C00000"/>
           </w:tcPr>
           <w:p>
@@ -3310,14 +3425,14 @@
         </w:tc>
         <w:tc>
           <w:tcPr>
-            <w:tcW w:w="2446" w:type="dxa"/>
+            <w:tcW w:w="2536" w:type="dxa"/>
           </w:tcPr>
           <w:p>
             <w:pPr>
               <w:cnfStyle w:val="000000000000" w:firstRow="0" w:lastRow="0" w:firstColumn="0" w:lastColumn="0" w:oddVBand="0" w:evenVBand="0" w:oddHBand="0" w:evenHBand="0" w:firstRowFirstColumn="0" w:firstRowLastColumn="0" w:lastRowFirstColumn="0" w:lastRowLastColumn="0"/>
             </w:pPr>
             <w:r>
-              <w:t>CSRF not enabled in filter chain, for receiving one time use tokens for specific requests</w:t>
+              <w:t>To not send raw data and to be aware of the URL consistency. Sanitize and validate all client-supplied input data.</w:t>
             </w:r>
           </w:p>
         </w:tc>
@@ -3347,7 +3462,7 @@
       <w:pPr>
         <w:pStyle w:val="Heading1"/>
       </w:pPr>
-      <w:bookmarkStart w:id="13" w:name="_Toc122106292"/>
+      <w:bookmarkStart w:id="13" w:name="_Toc122688368"/>
       <w:r>
         <w:lastRenderedPageBreak/>
         <w:t>Conclusion &amp; Reasoning</w:t>
@@ -3355,8 +3470,77 @@
       <w:bookmarkEnd w:id="13"/>
     </w:p>
     <w:p>
-      <w:r>
-        <w:t xml:space="preserve">The application is not very well secured </w:t>
+      <w:pPr>
+        <w:pStyle w:val="Heading3"/>
+      </w:pPr>
+      <w:bookmarkStart w:id="14" w:name="_Toc122688369"/>
+      <w:r>
+        <w:t>Ups</w:t>
+      </w:r>
+      <w:r>
+        <w:t>:</w:t>
+      </w:r>
+      <w:bookmarkEnd w:id="14"/>
+    </w:p>
+    <w:p>
+      <w:pPr>
+        <w:ind w:firstLine="720"/>
+      </w:pPr>
+      <w:r>
+        <w:t xml:space="preserve">The application is </w:t>
+      </w:r>
+      <w:r>
+        <w:t xml:space="preserve">sufficiently secured in ways that users that are not authorized can’t break the access control (to perform an action that they are not allowed, or access a page that they are not authorized to), sensitive information such as passwords are encrypted, client-input is validated before sending it to the back end, </w:t>
+      </w:r>
+      <w:r>
+        <w:t xml:space="preserve"> </w:t>
+      </w:r>
+      <w:r>
+        <w:t>using new and updated components which are not vulnerable, users take access tokens to authenticate themselves so that they can perform the actions that they are authorized to.</w:t>
+      </w:r>
+    </w:p>
+    <w:p>
+      <w:r>
+        <w:t>Dependencies in the front-end are trusted and pipeline is implemented so that it notifies the status of  the new commits project if something breaks that it’s going to be repaired as fast as possible before release.</w:t>
+      </w:r>
+      <w:r>
+        <w:t xml:space="preserve"> No data is sent raw to the client side and the URL filter is configured so that only authorized users can access those URLS. Access Token is kept in local storage, and it’s implemented with JWT tokens which prevents CSRF (Cross Site Request Forgery)  attacks that can be used on any user.</w:t>
+      </w:r>
+    </w:p>
+    <w:p>
+      <w:pPr>
+        <w:spacing w:after="0"/>
+      </w:pPr>
+      <w:bookmarkStart w:id="15" w:name="_Toc122688370"/>
+      <w:r>
+        <w:rPr>
+          <w:rStyle w:val="Heading3Char"/>
+        </w:rPr>
+        <w:t>Downs</w:t>
+      </w:r>
+      <w:bookmarkEnd w:id="15"/>
+      <w:r>
+        <w:t>:</w:t>
+      </w:r>
+    </w:p>
+    <w:p>
+      <w:pPr>
+        <w:ind w:firstLine="720"/>
+      </w:pPr>
+      <w:r>
+        <w:t xml:space="preserve">For this application we should </w:t>
+      </w:r>
+      <w:r>
+        <w:t>do</w:t>
+      </w:r>
+      <w:r>
+        <w:t xml:space="preserve"> more Unit, Integration and bad scenarios tests </w:t>
+      </w:r>
+      <w:r>
+        <w:t xml:space="preserve">and increase the overall coverage of the tests on the functionality of the back end, and cypress for E2E (end to end tests) for the front-end. Not everywhere the client-input is validated which brings security risks of injections etc. The Access Token is kept in local storage which make the application vulnerable to XSS (Cross Site Scripting) attacks that can steal the Access Token of a user and the attacker can </w:t>
+      </w:r>
+      <w:r>
+        <w:t>take the identity of that user and perform actions on the user’s behalf or access pages/actions that he is not authorized to.</w:t>
       </w:r>
     </w:p>
     <w:sectPr>
@@ -4779,6 +4963,19 @@
       </w:tcPr>
     </w:tblStylePr>
   </w:style>
+  <w:style w:type="paragraph" w:styleId="TOC3">
+    <w:name w:val="toc 3"/>
+    <w:basedOn w:val="Normal"/>
+    <w:next w:val="Normal"/>
+    <w:autoRedefine/>
+    <w:uiPriority w:val="39"/>
+    <w:unhideWhenUsed/>
+    <w:rsid w:val="00D806C4"/>
+    <w:pPr>
+      <w:spacing w:after="100"/>
+      <w:ind w:left="440"/>
+    </w:pPr>
+  </w:style>
 </w:styles>
 </file>
 
@@ -4917,7 +5114,11 @@
   <w:rsids>
     <w:rsidRoot w:val="00460E46"/>
     <w:rsid w:val="00460E46"/>
+    <w:rsid w:val="00492216"/>
     <w:rsid w:val="00774251"/>
+    <w:rsid w:val="008F66AB"/>
+    <w:rsid w:val="00B738A3"/>
+    <w:rsid w:val="00DD0D00"/>
   </w:rsids>
   <m:mathPr>
     <m:mathFont m:val="Cambria Math"/>

</xml_diff>